<commit_message>
fix: term points and template changes
</commit_message>
<xml_diff>
--- a/public/regulamin-wydarzenia-dla-uczestnika-wzor.docx
+++ b/public/regulamin-wydarzenia-dla-uczestnika-wzor.docx
@@ -1549,42 +1549,7 @@
           <w:sz w:val="22"/>
           <w:szCs w:val="22"/>
         </w:rPr>
-        <w:t xml:space="preserve">wyrażają zgodę na przetwarzanie danych osobowych dla celów przeprowadzenia Wydarzenia ……………. </w:t>
-      </w:r>
-      <w:r>
-        <w:rPr>
-          <w:rFonts w:ascii="Calibri" w:eastAsia="Calibri" w:hAnsi="Calibri" w:cs="Calibri"/>
-          <w:i/>
-          <w:color w:val="000000"/>
-          <w:sz w:val="22"/>
-          <w:szCs w:val="22"/>
-          <w:highlight w:val="yellow"/>
-        </w:rPr>
-        <w:t xml:space="preserve">(do uzupełnienia przez IOD </w:t>
-      </w:r>
-      <w:proofErr w:type="spellStart"/>
-      <w:r>
-        <w:rPr>
-          <w:rFonts w:ascii="Calibri" w:eastAsia="Calibri" w:hAnsi="Calibri" w:cs="Calibri"/>
-          <w:i/>
-          <w:color w:val="000000"/>
-          <w:sz w:val="22"/>
-          <w:szCs w:val="22"/>
-          <w:highlight w:val="yellow"/>
-        </w:rPr>
-        <w:t>PWr</w:t>
-      </w:r>
-      <w:proofErr w:type="spellEnd"/>
-      <w:r>
-        <w:rPr>
-          <w:rFonts w:ascii="Calibri" w:eastAsia="Calibri" w:hAnsi="Calibri" w:cs="Calibri"/>
-          <w:i/>
-          <w:color w:val="000000"/>
-          <w:sz w:val="22"/>
-          <w:szCs w:val="22"/>
-          <w:highlight w:val="yellow"/>
-        </w:rPr>
-        <w:t>)</w:t>
+        <w:t>wyrażają zgodę na przetwarzanie danych osobowych dla celów przeprowadzenia Wydarzenia …………….</w:t>
       </w:r>
     </w:p>
     <w:p>

</xml_diff>

<commit_message>
fix: term points and template changes (#221)
</commit_message>
<xml_diff>
--- a/public/regulamin-wydarzenia-dla-uczestnika-wzor.docx
+++ b/public/regulamin-wydarzenia-dla-uczestnika-wzor.docx
@@ -1549,42 +1549,7 @@
           <w:sz w:val="22"/>
           <w:szCs w:val="22"/>
         </w:rPr>
-        <w:t xml:space="preserve">wyrażają zgodę na przetwarzanie danych osobowych dla celów przeprowadzenia Wydarzenia ……………. </w:t>
-      </w:r>
-      <w:r>
-        <w:rPr>
-          <w:rFonts w:ascii="Calibri" w:eastAsia="Calibri" w:hAnsi="Calibri" w:cs="Calibri"/>
-          <w:i/>
-          <w:color w:val="000000"/>
-          <w:sz w:val="22"/>
-          <w:szCs w:val="22"/>
-          <w:highlight w:val="yellow"/>
-        </w:rPr>
-        <w:t xml:space="preserve">(do uzupełnienia przez IOD </w:t>
-      </w:r>
-      <w:proofErr w:type="spellStart"/>
-      <w:r>
-        <w:rPr>
-          <w:rFonts w:ascii="Calibri" w:eastAsia="Calibri" w:hAnsi="Calibri" w:cs="Calibri"/>
-          <w:i/>
-          <w:color w:val="000000"/>
-          <w:sz w:val="22"/>
-          <w:szCs w:val="22"/>
-          <w:highlight w:val="yellow"/>
-        </w:rPr>
-        <w:t>PWr</w:t>
-      </w:r>
-      <w:proofErr w:type="spellEnd"/>
-      <w:r>
-        <w:rPr>
-          <w:rFonts w:ascii="Calibri" w:eastAsia="Calibri" w:hAnsi="Calibri" w:cs="Calibri"/>
-          <w:i/>
-          <w:color w:val="000000"/>
-          <w:sz w:val="22"/>
-          <w:szCs w:val="22"/>
-          <w:highlight w:val="yellow"/>
-        </w:rPr>
-        <w:t>)</w:t>
+        <w:t>wyrażają zgodę na przetwarzanie danych osobowych dla celów przeprowadzenia Wydarzenia …………….</w:t>
       </w:r>
     </w:p>
     <w:p>

</xml_diff>